<commit_message>
Black Box - Use case 6 - Activity DIagram
</commit_message>
<xml_diff>
--- a/Documenten EenmaalAndermaal/Ontwerpdocumenten/Testplan/Blackbox test/Use case  6.docx
+++ b/Documenten EenmaalAndermaal/Ontwerpdocumenten/Testplan/Blackbox test/Use case  6.docx
@@ -99,17 +99,8 @@
           <w:szCs w:val="24"/>
         </w:rPr>
         <w:tab/>
-      </w:r>
-      <w:proofErr w:type="spellStart"/>
-      <w:r>
-        <w:rPr>
-          <w:rFonts w:ascii="Segoe UI Semilight" w:hAnsi="Segoe UI Semilight" w:cs="Segoe UI Semilight"/>
-          <w:sz w:val="24"/>
-          <w:szCs w:val="24"/>
-        </w:rPr>
         <w:t>EenmaalAndermaal</w:t>
       </w:r>
-      <w:proofErr w:type="spellEnd"/>
     </w:p>
     <w:p>
       <w:pPr>
@@ -168,25 +159,7 @@
           <w:szCs w:val="24"/>
         </w:rPr>
         <w:tab/>
-        <w:t xml:space="preserve">startscherm </w:t>
-      </w:r>
-      <w:proofErr w:type="spellStart"/>
-      <w:r>
-        <w:rPr>
-          <w:rFonts w:ascii="Segoe UI Semilight" w:hAnsi="Segoe UI Semilight" w:cs="Segoe UI Semilight"/>
-          <w:sz w:val="24"/>
-          <w:szCs w:val="24"/>
-        </w:rPr>
-        <w:t>EenmaalAndermaal</w:t>
-      </w:r>
-      <w:proofErr w:type="spellEnd"/>
-      <w:r>
-        <w:rPr>
-          <w:rFonts w:ascii="Segoe UI Semilight" w:hAnsi="Segoe UI Semilight" w:cs="Segoe UI Semilight"/>
-          <w:sz w:val="24"/>
-          <w:szCs w:val="24"/>
-        </w:rPr>
-        <w:t xml:space="preserve"> geopend hebben</w:t>
+        <w:t>startscherm EenmaalAndermaal geopend hebben</w:t>
       </w:r>
     </w:p>
     <w:p>
@@ -245,15 +218,7 @@
           <w:sz w:val="24"/>
           <w:szCs w:val="24"/>
         </w:rPr>
-        <w:t>Geïnteresseerde kiest</w:t>
-      </w:r>
-      <w:r>
-        <w:rPr>
-          <w:rFonts w:ascii="Segoe UI Semilight" w:hAnsi="Segoe UI Semilight" w:cs="Segoe UI Semilight"/>
-          <w:sz w:val="24"/>
-          <w:szCs w:val="24"/>
-        </w:rPr>
-        <w:t xml:space="preserve"> categorieën </w:t>
+        <w:t xml:space="preserve">Geïnteresseerde kiest categorieën </w:t>
       </w:r>
     </w:p>
     <w:p>
@@ -277,15 +242,7 @@
           <w:sz w:val="24"/>
           <w:szCs w:val="24"/>
         </w:rPr>
-        <w:t xml:space="preserve">Systeem toont </w:t>
-      </w:r>
-      <w:r>
-        <w:rPr>
-          <w:rFonts w:ascii="Segoe UI Semilight" w:hAnsi="Segoe UI Semilight" w:cs="Segoe UI Semilight"/>
-          <w:sz w:val="24"/>
-          <w:szCs w:val="24"/>
-        </w:rPr>
-        <w:t>rubrieken</w:t>
+        <w:t>Systeem toont rubrieken</w:t>
       </w:r>
     </w:p>
     <w:p>
@@ -309,15 +266,7 @@
           <w:sz w:val="24"/>
           <w:szCs w:val="24"/>
         </w:rPr>
-        <w:t xml:space="preserve">Geïnteresseerde kiest </w:t>
-      </w:r>
-      <w:r>
-        <w:rPr>
-          <w:rFonts w:ascii="Segoe UI Semilight" w:hAnsi="Segoe UI Semilight" w:cs="Segoe UI Semilight"/>
-          <w:sz w:val="24"/>
-          <w:szCs w:val="24"/>
-        </w:rPr>
-        <w:t>rubrieken</w:t>
+        <w:t>Geïnteresseerde kiest rubrieken</w:t>
       </w:r>
     </w:p>
     <w:p>
@@ -341,15 +290,7 @@
           <w:sz w:val="24"/>
           <w:szCs w:val="24"/>
         </w:rPr>
-        <w:t>Systeem toont alle objecten</w:t>
-      </w:r>
-      <w:r>
-        <w:rPr>
-          <w:rFonts w:ascii="Segoe UI Semilight" w:hAnsi="Segoe UI Semilight" w:cs="Segoe UI Semilight"/>
-          <w:sz w:val="24"/>
-          <w:szCs w:val="24"/>
-        </w:rPr>
-        <w:t xml:space="preserve"> van gekozen rubriek</w:t>
+        <w:t>Systeem toont alle objecten van gekozen rubriek</w:t>
       </w:r>
     </w:p>
     <w:p>
@@ -397,15 +338,7 @@
           <w:sz w:val="24"/>
           <w:szCs w:val="24"/>
         </w:rPr>
-        <w:t xml:space="preserve">Geïnteresseerde </w:t>
-      </w:r>
-      <w:r>
-        <w:rPr>
-          <w:rFonts w:ascii="Segoe UI Semilight" w:hAnsi="Segoe UI Semilight" w:cs="Segoe UI Semilight"/>
-          <w:sz w:val="24"/>
-          <w:szCs w:val="24"/>
-        </w:rPr>
-        <w:t>kiest een object</w:t>
+        <w:t>Geïnteresseerde kiest een object</w:t>
       </w:r>
     </w:p>
     <w:p>
@@ -453,15 +386,7 @@
           <w:sz w:val="24"/>
           <w:szCs w:val="24"/>
         </w:rPr>
-        <w:t>Geïnteresseerde</w:t>
-      </w:r>
-      <w:r>
-        <w:rPr>
-          <w:rFonts w:ascii="Segoe UI Semilight" w:hAnsi="Segoe UI Semilight" w:cs="Segoe UI Semilight"/>
-          <w:sz w:val="24"/>
-          <w:szCs w:val="24"/>
-        </w:rPr>
-        <w:t xml:space="preserve"> wilt extra informatie over object, drukt op Contact opnemen</w:t>
+        <w:t>Geïnteresseerde wilt extra informatie over object, drukt op Contact opnemen</w:t>
       </w:r>
     </w:p>
     <w:p>
@@ -785,15 +710,7 @@
                 <w:sz w:val="24"/>
                 <w:szCs w:val="24"/>
               </w:rPr>
-              <w:t>Geïnteresseerde kiest categorieën</w:t>
-            </w:r>
-            <w:r>
-              <w:rPr>
-                <w:rFonts w:ascii="Segoe UI Semilight" w:hAnsi="Segoe UI Semilight" w:cs="Segoe UI Semilight"/>
-                <w:sz w:val="24"/>
-                <w:szCs w:val="24"/>
-              </w:rPr>
-              <w:t xml:space="preserve">/ hier kan er ook tekst ingevuld worden </w:t>
+              <w:t xml:space="preserve">Geïnteresseerde kiest categorieën/ hier kan er ook tekst ingevuld worden </w:t>
             </w:r>
             <w:r>
               <w:rPr>
@@ -1109,15 +1026,7 @@
                 <w:sz w:val="24"/>
                 <w:szCs w:val="24"/>
               </w:rPr>
-              <w:t xml:space="preserve">Geïnteresseerde </w:t>
-            </w:r>
-            <w:r>
-              <w:rPr>
-                <w:rFonts w:ascii="Segoe UI Semilight" w:hAnsi="Segoe UI Semilight" w:cs="Segoe UI Semilight"/>
-                <w:sz w:val="24"/>
-                <w:szCs w:val="24"/>
-              </w:rPr>
-              <w:t xml:space="preserve">wilt </w:t>
+              <w:t xml:space="preserve">Geïnteresseerde wilt </w:t>
             </w:r>
             <w:r>
               <w:rPr>
@@ -1581,125 +1490,200 @@
           <w:szCs w:val="24"/>
         </w:rPr>
       </w:pPr>
+    </w:p>
+    <w:p>
+      <w:pPr>
+        <w:rPr>
+          <w:rFonts w:ascii="Segoe UI Semilight" w:hAnsi="Segoe UI Semilight" w:cs="Segoe UI Semilight"/>
+          <w:sz w:val="24"/>
+          <w:szCs w:val="24"/>
+        </w:rPr>
+      </w:pPr>
+    </w:p>
+    <w:p>
+      <w:pPr>
+        <w:rPr>
+          <w:rFonts w:ascii="Segoe UI Semilight" w:hAnsi="Segoe UI Semilight" w:cs="Segoe UI Semilight"/>
+          <w:sz w:val="24"/>
+          <w:szCs w:val="24"/>
+        </w:rPr>
+      </w:pPr>
+    </w:p>
+    <w:p>
+      <w:pPr>
+        <w:rPr>
+          <w:rFonts w:ascii="Segoe UI Semilight" w:hAnsi="Segoe UI Semilight" w:cs="Segoe UI Semilight"/>
+          <w:sz w:val="24"/>
+          <w:szCs w:val="24"/>
+        </w:rPr>
+      </w:pPr>
+    </w:p>
+    <w:p>
+      <w:pPr>
+        <w:rPr>
+          <w:rFonts w:ascii="Segoe UI Semilight" w:hAnsi="Segoe UI Semilight" w:cs="Segoe UI Semilight"/>
+          <w:sz w:val="24"/>
+          <w:szCs w:val="24"/>
+        </w:rPr>
+      </w:pPr>
+    </w:p>
+    <w:p>
+      <w:pPr>
+        <w:rPr>
+          <w:rFonts w:ascii="Segoe UI Semilight" w:hAnsi="Segoe UI Semilight" w:cs="Segoe UI Semilight"/>
+          <w:sz w:val="24"/>
+          <w:szCs w:val="24"/>
+        </w:rPr>
+      </w:pPr>
+    </w:p>
+    <w:p>
+      <w:pPr>
+        <w:rPr>
+          <w:rFonts w:ascii="Segoe UI Semilight" w:hAnsi="Segoe UI Semilight" w:cs="Segoe UI Semilight"/>
+          <w:sz w:val="24"/>
+          <w:szCs w:val="24"/>
+        </w:rPr>
+      </w:pPr>
+    </w:p>
+    <w:p>
+      <w:pPr>
+        <w:rPr>
+          <w:rFonts w:ascii="Segoe UI Semilight" w:hAnsi="Segoe UI Semilight" w:cs="Segoe UI Semilight"/>
+          <w:sz w:val="24"/>
+          <w:szCs w:val="24"/>
+        </w:rPr>
+      </w:pPr>
+    </w:p>
+    <w:p>
+      <w:pPr>
+        <w:rPr>
+          <w:rFonts w:ascii="Segoe UI Semilight" w:hAnsi="Segoe UI Semilight" w:cs="Segoe UI Semilight"/>
+          <w:sz w:val="24"/>
+          <w:szCs w:val="24"/>
+        </w:rPr>
+      </w:pPr>
+    </w:p>
+    <w:p>
+      <w:pPr>
+        <w:rPr>
+          <w:rFonts w:ascii="Segoe UI Semilight" w:hAnsi="Segoe UI Semilight" w:cs="Segoe UI Semilight"/>
+          <w:sz w:val="24"/>
+          <w:szCs w:val="24"/>
+        </w:rPr>
+      </w:pPr>
+    </w:p>
+    <w:p>
+      <w:pPr>
+        <w:rPr>
+          <w:rFonts w:ascii="Segoe UI Semilight" w:hAnsi="Segoe UI Semilight" w:cs="Segoe UI Semilight"/>
+          <w:sz w:val="24"/>
+          <w:szCs w:val="24"/>
+        </w:rPr>
+      </w:pPr>
+    </w:p>
+    <w:p>
+      <w:pPr>
+        <w:rPr>
+          <w:rFonts w:ascii="Segoe UI Semilight" w:hAnsi="Segoe UI Semilight" w:cs="Segoe UI Semilight"/>
+          <w:sz w:val="24"/>
+          <w:szCs w:val="24"/>
+        </w:rPr>
+      </w:pPr>
+    </w:p>
+    <w:p>
+      <w:pPr>
+        <w:rPr>
+          <w:rFonts w:ascii="Segoe UI Semilight" w:hAnsi="Segoe UI Semilight" w:cs="Segoe UI Semilight"/>
+          <w:sz w:val="24"/>
+          <w:szCs w:val="24"/>
+        </w:rPr>
+      </w:pPr>
+    </w:p>
+    <w:p>
+      <w:pPr>
+        <w:rPr>
+          <w:rFonts w:ascii="Segoe UI Semilight" w:hAnsi="Segoe UI Semilight" w:cs="Segoe UI Semilight"/>
+          <w:sz w:val="24"/>
+          <w:szCs w:val="24"/>
+        </w:rPr>
+      </w:pPr>
+      <w:r>
+        <w:rPr>
+          <w:rFonts w:ascii="Segoe UI Semilight" w:hAnsi="Segoe UI Semilight" w:cs="Segoe UI Semilight"/>
+          <w:noProof/>
+          <w:sz w:val="24"/>
+          <w:szCs w:val="24"/>
+        </w:rPr>
+        <w:lastRenderedPageBreak/>
+        <w:drawing>
+          <wp:inline distT="0" distB="0" distL="0" distR="0">
+            <wp:extent cx="4215765" cy="5236845"/>
+            <wp:effectExtent l="0" t="0" r="0" b="1905"/>
+            <wp:docPr id="1" name="Afbeelding 1"/>
+            <wp:cNvGraphicFramePr>
+              <a:graphicFrameLocks xmlns:a="http://schemas.openxmlformats.org/drawingml/2006/main" noChangeAspect="1"/>
+            </wp:cNvGraphicFramePr>
+            <a:graphic xmlns:a="http://schemas.openxmlformats.org/drawingml/2006/main">
+              <a:graphicData uri="http://schemas.openxmlformats.org/drawingml/2006/picture">
+                <pic:pic xmlns:pic="http://schemas.openxmlformats.org/drawingml/2006/picture">
+                  <pic:nvPicPr>
+                    <pic:cNvPr id="0" name="Picture 1"/>
+                    <pic:cNvPicPr>
+                      <a:picLocks noChangeAspect="1" noChangeArrowheads="1"/>
+                    </pic:cNvPicPr>
+                  </pic:nvPicPr>
+                  <pic:blipFill>
+                    <a:blip r:embed="rId5">
+                      <a:extLst>
+                        <a:ext uri="{28A0092B-C50C-407E-A947-70E740481C1C}">
+                          <a14:useLocalDpi xmlns:a14="http://schemas.microsoft.com/office/drawing/2010/main" val="0"/>
+                        </a:ext>
+                      </a:extLst>
+                    </a:blip>
+                    <a:srcRect/>
+                    <a:stretch>
+                      <a:fillRect/>
+                    </a:stretch>
+                  </pic:blipFill>
+                  <pic:spPr bwMode="auto">
+                    <a:xfrm>
+                      <a:off x="0" y="0"/>
+                      <a:ext cx="4215765" cy="5236845"/>
+                    </a:xfrm>
+                    <a:prstGeom prst="rect">
+                      <a:avLst/>
+                    </a:prstGeom>
+                    <a:noFill/>
+                    <a:ln>
+                      <a:noFill/>
+                    </a:ln>
+                  </pic:spPr>
+                </pic:pic>
+              </a:graphicData>
+            </a:graphic>
+          </wp:inline>
+        </w:drawing>
+      </w:r>
+    </w:p>
+    <w:p>
+      <w:pPr>
+        <w:rPr>
+          <w:rFonts w:ascii="Segoe UI Semilight" w:hAnsi="Segoe UI Semilight" w:cs="Segoe UI Semilight"/>
+          <w:sz w:val="24"/>
+          <w:szCs w:val="24"/>
+        </w:rPr>
+      </w:pPr>
+    </w:p>
+    <w:p>
+      <w:pPr>
+        <w:rPr>
+          <w:rFonts w:ascii="Segoe UI Semilight" w:hAnsi="Segoe UI Semilight" w:cs="Segoe UI Semilight"/>
+          <w:sz w:val="24"/>
+          <w:szCs w:val="24"/>
+        </w:rPr>
+      </w:pPr>
       <w:bookmarkStart w:id="0" w:name="_GoBack"/>
       <w:bookmarkEnd w:id="0"/>
-    </w:p>
-    <w:p>
-      <w:pPr>
-        <w:rPr>
-          <w:rFonts w:ascii="Segoe UI Semilight" w:hAnsi="Segoe UI Semilight" w:cs="Segoe UI Semilight"/>
-          <w:sz w:val="24"/>
-          <w:szCs w:val="24"/>
-        </w:rPr>
-      </w:pPr>
-    </w:p>
-    <w:p>
-      <w:pPr>
-        <w:rPr>
-          <w:rFonts w:ascii="Segoe UI Semilight" w:hAnsi="Segoe UI Semilight" w:cs="Segoe UI Semilight"/>
-          <w:sz w:val="24"/>
-          <w:szCs w:val="24"/>
-        </w:rPr>
-      </w:pPr>
-    </w:p>
-    <w:p>
-      <w:pPr>
-        <w:rPr>
-          <w:rFonts w:ascii="Segoe UI Semilight" w:hAnsi="Segoe UI Semilight" w:cs="Segoe UI Semilight"/>
-          <w:sz w:val="24"/>
-          <w:szCs w:val="24"/>
-        </w:rPr>
-      </w:pPr>
-    </w:p>
-    <w:p>
-      <w:pPr>
-        <w:rPr>
-          <w:rFonts w:ascii="Segoe UI Semilight" w:hAnsi="Segoe UI Semilight" w:cs="Segoe UI Semilight"/>
-          <w:sz w:val="24"/>
-          <w:szCs w:val="24"/>
-        </w:rPr>
-      </w:pPr>
-    </w:p>
-    <w:p>
-      <w:pPr>
-        <w:rPr>
-          <w:rFonts w:ascii="Segoe UI Semilight" w:hAnsi="Segoe UI Semilight" w:cs="Segoe UI Semilight"/>
-          <w:sz w:val="24"/>
-          <w:szCs w:val="24"/>
-        </w:rPr>
-      </w:pPr>
-    </w:p>
-    <w:p>
-      <w:pPr>
-        <w:rPr>
-          <w:rFonts w:ascii="Segoe UI Semilight" w:hAnsi="Segoe UI Semilight" w:cs="Segoe UI Semilight"/>
-          <w:sz w:val="24"/>
-          <w:szCs w:val="24"/>
-        </w:rPr>
-      </w:pPr>
-    </w:p>
-    <w:p>
-      <w:pPr>
-        <w:rPr>
-          <w:rFonts w:ascii="Segoe UI Semilight" w:hAnsi="Segoe UI Semilight" w:cs="Segoe UI Semilight"/>
-          <w:sz w:val="24"/>
-          <w:szCs w:val="24"/>
-        </w:rPr>
-      </w:pPr>
-    </w:p>
-    <w:p>
-      <w:pPr>
-        <w:rPr>
-          <w:rFonts w:ascii="Segoe UI Semilight" w:hAnsi="Segoe UI Semilight" w:cs="Segoe UI Semilight"/>
-          <w:sz w:val="24"/>
-          <w:szCs w:val="24"/>
-        </w:rPr>
-      </w:pPr>
-    </w:p>
-    <w:p>
-      <w:pPr>
-        <w:rPr>
-          <w:rFonts w:ascii="Segoe UI Semilight" w:hAnsi="Segoe UI Semilight" w:cs="Segoe UI Semilight"/>
-          <w:sz w:val="24"/>
-          <w:szCs w:val="24"/>
-        </w:rPr>
-      </w:pPr>
-    </w:p>
-    <w:p>
-      <w:pPr>
-        <w:rPr>
-          <w:rFonts w:ascii="Segoe UI Semilight" w:hAnsi="Segoe UI Semilight" w:cs="Segoe UI Semilight"/>
-          <w:sz w:val="24"/>
-          <w:szCs w:val="24"/>
-        </w:rPr>
-      </w:pPr>
-    </w:p>
-    <w:p>
-      <w:pPr>
-        <w:rPr>
-          <w:rFonts w:ascii="Segoe UI Semilight" w:hAnsi="Segoe UI Semilight" w:cs="Segoe UI Semilight"/>
-          <w:sz w:val="24"/>
-          <w:szCs w:val="24"/>
-        </w:rPr>
-      </w:pPr>
-    </w:p>
-    <w:p>
-      <w:pPr>
-        <w:rPr>
-          <w:rFonts w:ascii="Segoe UI Semilight" w:hAnsi="Segoe UI Semilight" w:cs="Segoe UI Semilight"/>
-          <w:sz w:val="24"/>
-          <w:szCs w:val="24"/>
-        </w:rPr>
-      </w:pPr>
-    </w:p>
-    <w:p>
-      <w:pPr>
-        <w:rPr>
-          <w:rFonts w:ascii="Segoe UI Semilight" w:hAnsi="Segoe UI Semilight" w:cs="Segoe UI Semilight"/>
-          <w:sz w:val="24"/>
-          <w:szCs w:val="24"/>
-        </w:rPr>
-      </w:pPr>
     </w:p>
     <w:p/>
     <w:sectPr>

</xml_diff>